<commit_message>
ajuste base de datos
</commit_message>
<xml_diff>
--- a/Recuperatorios/TP-04/TRABAJO PRÁCTICO FINAL UTN 2D.docx
+++ b/Recuperatorios/TP-04/TRABAJO PRÁCTICO FINAL UTN 2D.docx
@@ -1435,7 +1435,7 @@
         <w:spacing w:after="0" w:line="240" w:lineRule="auto"/>
         <w:rPr>
           <w:rFonts w:ascii="Consolas" w:hAnsi="Consolas" w:cs="Consolas"/>
-          <w:color w:val="0000FF"/>
+          <w:color w:val="000000"/>
           <w:sz w:val="19"/>
           <w:szCs w:val="19"/>
           <w:lang w:val="es-ES"/>
@@ -1554,7 +1554,7 @@
           <w:sz w:val="19"/>
           <w:szCs w:val="19"/>
         </w:rPr>
-        <w:t>prueba</w:t>
+        <w:t>FaroStock</w:t>
       </w:r>
       <w:proofErr w:type="spellEnd"/>
       <w:r>
@@ -1629,7 +1629,7 @@
           <w:sz w:val="19"/>
           <w:szCs w:val="19"/>
         </w:rPr>
-        <w:t>prueba</w:t>
+        <w:t>FaroStock</w:t>
       </w:r>
       <w:proofErr w:type="spellEnd"/>
       <w:r>
@@ -1969,42 +1969,18 @@
           <w:szCs w:val="19"/>
           <w:lang w:val="es-ES"/>
         </w:rPr>
-        <w:t>[nombre] [</w:t>
-      </w:r>
-      <w:proofErr w:type="spellStart"/>
-      <w:r>
-        <w:rPr>
-          <w:rFonts w:ascii="Consolas" w:hAnsi="Consolas" w:cs="Consolas"/>
-          <w:color w:val="000000"/>
+        <w:t>[nombre] [nvarchar]</w:t>
+      </w:r>
+      <w:r>
+        <w:rPr>
+          <w:rFonts w:ascii="Consolas" w:hAnsi="Consolas" w:cs="Consolas"/>
+          <w:color w:val="808080"/>
           <w:sz w:val="19"/>
           <w:szCs w:val="19"/>
           <w:lang w:val="es-ES"/>
         </w:rPr>
-        <w:t>nvarchar</w:t>
-      </w:r>
-      <w:proofErr w:type="spellEnd"/>
-      <w:proofErr w:type="gramStart"/>
-      <w:r>
-        <w:rPr>
-          <w:rFonts w:ascii="Consolas" w:hAnsi="Consolas" w:cs="Consolas"/>
-          <w:color w:val="000000"/>
-          <w:sz w:val="19"/>
-          <w:szCs w:val="19"/>
-          <w:lang w:val="es-ES"/>
-        </w:rPr>
-        <w:t>]</w:t>
-      </w:r>
-      <w:r>
-        <w:rPr>
-          <w:rFonts w:ascii="Consolas" w:hAnsi="Consolas" w:cs="Consolas"/>
-          <w:color w:val="808080"/>
-          <w:sz w:val="19"/>
-          <w:szCs w:val="19"/>
-          <w:lang w:val="es-ES"/>
-        </w:rPr>
         <w:t>(</w:t>
       </w:r>
-      <w:proofErr w:type="gramEnd"/>
       <w:r>
         <w:rPr>
           <w:rFonts w:ascii="Consolas" w:hAnsi="Consolas" w:cs="Consolas"/>
@@ -2069,42 +2045,18 @@
           <w:lang w:val="es-ES"/>
         </w:rPr>
         <w:tab/>
-        <w:t>[medida] [</w:t>
-      </w:r>
-      <w:proofErr w:type="spellStart"/>
-      <w:r>
-        <w:rPr>
-          <w:rFonts w:ascii="Consolas" w:hAnsi="Consolas" w:cs="Consolas"/>
-          <w:color w:val="000000"/>
+        <w:t>[medida] [nvarchar]</w:t>
+      </w:r>
+      <w:r>
+        <w:rPr>
+          <w:rFonts w:ascii="Consolas" w:hAnsi="Consolas" w:cs="Consolas"/>
+          <w:color w:val="808080"/>
           <w:sz w:val="19"/>
           <w:szCs w:val="19"/>
           <w:lang w:val="es-ES"/>
         </w:rPr>
-        <w:t>nvarchar</w:t>
-      </w:r>
-      <w:proofErr w:type="spellEnd"/>
-      <w:proofErr w:type="gramStart"/>
-      <w:r>
-        <w:rPr>
-          <w:rFonts w:ascii="Consolas" w:hAnsi="Consolas" w:cs="Consolas"/>
-          <w:color w:val="000000"/>
-          <w:sz w:val="19"/>
-          <w:szCs w:val="19"/>
-          <w:lang w:val="es-ES"/>
-        </w:rPr>
-        <w:t>]</w:t>
-      </w:r>
-      <w:r>
-        <w:rPr>
-          <w:rFonts w:ascii="Consolas" w:hAnsi="Consolas" w:cs="Consolas"/>
-          <w:color w:val="808080"/>
-          <w:sz w:val="19"/>
-          <w:szCs w:val="19"/>
-          <w:lang w:val="es-ES"/>
-        </w:rPr>
         <w:t>(</w:t>
       </w:r>
-      <w:proofErr w:type="gramEnd"/>
       <w:r>
         <w:rPr>
           <w:rFonts w:ascii="Consolas" w:hAnsi="Consolas" w:cs="Consolas"/>
@@ -3203,7 +3155,7 @@
           <w:sz w:val="19"/>
           <w:szCs w:val="19"/>
         </w:rPr>
-        <w:t>FaroLedDetallesPrueba</w:t>
+        <w:t>FaroLedDetalles</w:t>
       </w:r>
       <w:proofErr w:type="spellEnd"/>
       <w:r>
@@ -3410,42 +3362,18 @@
           <w:szCs w:val="19"/>
           <w:lang w:val="es-ES"/>
         </w:rPr>
-        <w:t>[nombre] [</w:t>
-      </w:r>
-      <w:proofErr w:type="spellStart"/>
-      <w:r>
-        <w:rPr>
-          <w:rFonts w:ascii="Consolas" w:hAnsi="Consolas" w:cs="Consolas"/>
-          <w:color w:val="000000"/>
+        <w:t>[nombre] [varchar]</w:t>
+      </w:r>
+      <w:r>
+        <w:rPr>
+          <w:rFonts w:ascii="Consolas" w:hAnsi="Consolas" w:cs="Consolas"/>
+          <w:color w:val="808080"/>
           <w:sz w:val="19"/>
           <w:szCs w:val="19"/>
           <w:lang w:val="es-ES"/>
         </w:rPr>
-        <w:t>varchar</w:t>
-      </w:r>
-      <w:proofErr w:type="spellEnd"/>
-      <w:proofErr w:type="gramStart"/>
-      <w:r>
-        <w:rPr>
-          <w:rFonts w:ascii="Consolas" w:hAnsi="Consolas" w:cs="Consolas"/>
-          <w:color w:val="000000"/>
-          <w:sz w:val="19"/>
-          <w:szCs w:val="19"/>
-          <w:lang w:val="es-ES"/>
-        </w:rPr>
-        <w:t>]</w:t>
-      </w:r>
-      <w:r>
-        <w:rPr>
-          <w:rFonts w:ascii="Consolas" w:hAnsi="Consolas" w:cs="Consolas"/>
-          <w:color w:val="808080"/>
-          <w:sz w:val="19"/>
-          <w:szCs w:val="19"/>
-          <w:lang w:val="es-ES"/>
-        </w:rPr>
         <w:t>(</w:t>
       </w:r>
-      <w:proofErr w:type="gramEnd"/>
       <w:r>
         <w:rPr>
           <w:rFonts w:ascii="Consolas" w:hAnsi="Consolas" w:cs="Consolas"/>
@@ -3510,42 +3438,18 @@
           <w:lang w:val="es-ES"/>
         </w:rPr>
         <w:tab/>
-        <w:t>[medida] [</w:t>
-      </w:r>
-      <w:proofErr w:type="spellStart"/>
-      <w:r>
-        <w:rPr>
-          <w:rFonts w:ascii="Consolas" w:hAnsi="Consolas" w:cs="Consolas"/>
-          <w:color w:val="000000"/>
+        <w:t>[medida] [varchar]</w:t>
+      </w:r>
+      <w:r>
+        <w:rPr>
+          <w:rFonts w:ascii="Consolas" w:hAnsi="Consolas" w:cs="Consolas"/>
+          <w:color w:val="808080"/>
           <w:sz w:val="19"/>
           <w:szCs w:val="19"/>
           <w:lang w:val="es-ES"/>
         </w:rPr>
-        <w:t>varchar</w:t>
-      </w:r>
-      <w:proofErr w:type="spellEnd"/>
-      <w:proofErr w:type="gramStart"/>
-      <w:r>
-        <w:rPr>
-          <w:rFonts w:ascii="Consolas" w:hAnsi="Consolas" w:cs="Consolas"/>
-          <w:color w:val="000000"/>
-          <w:sz w:val="19"/>
-          <w:szCs w:val="19"/>
-          <w:lang w:val="es-ES"/>
-        </w:rPr>
-        <w:t>]</w:t>
-      </w:r>
-      <w:r>
-        <w:rPr>
-          <w:rFonts w:ascii="Consolas" w:hAnsi="Consolas" w:cs="Consolas"/>
-          <w:color w:val="808080"/>
-          <w:sz w:val="19"/>
-          <w:szCs w:val="19"/>
-          <w:lang w:val="es-ES"/>
-        </w:rPr>
         <w:t>(</w:t>
       </w:r>
-      <w:proofErr w:type="gramEnd"/>
       <w:r>
         <w:rPr>
           <w:rFonts w:ascii="Consolas" w:hAnsi="Consolas" w:cs="Consolas"/>
@@ -4817,16 +4721,7 @@
           <w:sz w:val="19"/>
           <w:szCs w:val="19"/>
         </w:rPr>
-        <w:t>Stock</w:t>
-      </w:r>
-      <w:r>
-        <w:rPr>
-          <w:rFonts w:ascii="Consolas" w:hAnsi="Consolas" w:cs="Consolas"/>
-          <w:color w:val="000000"/>
-          <w:sz w:val="19"/>
-          <w:szCs w:val="19"/>
-        </w:rPr>
-        <w:t>]</w:t>
+        <w:t>Stock]</w:t>
       </w:r>
       <w:r>
         <w:rPr>
@@ -5538,14 +5433,16 @@
           <w:color w:val="000000"/>
           <w:sz w:val="19"/>
           <w:szCs w:val="19"/>
-        </w:rPr>
-      </w:pPr>
-      <w:r>
-        <w:rPr>
-          <w:rFonts w:ascii="Consolas" w:hAnsi="Consolas" w:cs="Consolas"/>
-          <w:color w:val="808080"/>
-          <w:sz w:val="19"/>
-          <w:szCs w:val="19"/>
+          <w:lang w:val="es-ES"/>
+        </w:rPr>
+      </w:pPr>
+      <w:r>
+        <w:rPr>
+          <w:rFonts w:ascii="Consolas" w:hAnsi="Consolas" w:cs="Consolas"/>
+          <w:color w:val="808080"/>
+          <w:sz w:val="19"/>
+          <w:szCs w:val="19"/>
+          <w:lang w:val="es-ES"/>
         </w:rPr>
         <w:t>(</w:t>
       </w:r>
@@ -5555,25 +5452,17 @@
           <w:color w:val="000000"/>
           <w:sz w:val="19"/>
           <w:szCs w:val="19"/>
-        </w:rPr>
-        <w:t>100</w:t>
-      </w:r>
-      <w:r>
-        <w:rPr>
-          <w:rFonts w:ascii="Consolas" w:hAnsi="Consolas" w:cs="Consolas"/>
-          <w:color w:val="000000"/>
-          <w:sz w:val="19"/>
-          <w:szCs w:val="19"/>
-        </w:rPr>
-        <w:t>0</w:t>
-      </w:r>
-      <w:proofErr w:type="gramStart"/>
-      <w:r>
-        <w:rPr>
-          <w:rFonts w:ascii="Consolas" w:hAnsi="Consolas" w:cs="Consolas"/>
-          <w:color w:val="808080"/>
-          <w:sz w:val="19"/>
-          <w:szCs w:val="19"/>
+          <w:lang w:val="es-ES"/>
+        </w:rPr>
+        <w:t>1000</w:t>
+      </w:r>
+      <w:r>
+        <w:rPr>
+          <w:rFonts w:ascii="Consolas" w:hAnsi="Consolas" w:cs="Consolas"/>
+          <w:color w:val="808080"/>
+          <w:sz w:val="19"/>
+          <w:szCs w:val="19"/>
+          <w:lang w:val="es-ES"/>
         </w:rPr>
         <w:t>,</w:t>
       </w:r>
@@ -5583,33 +5472,17 @@
           <w:color w:val="000000"/>
           <w:sz w:val="19"/>
           <w:szCs w:val="19"/>
-        </w:rPr>
-        <w:t>10</w:t>
-      </w:r>
-      <w:r>
-        <w:rPr>
-          <w:rFonts w:ascii="Consolas" w:hAnsi="Consolas" w:cs="Consolas"/>
-          <w:color w:val="000000"/>
-          <w:sz w:val="19"/>
-          <w:szCs w:val="19"/>
-        </w:rPr>
-        <w:t>0</w:t>
-      </w:r>
-      <w:r>
-        <w:rPr>
-          <w:rFonts w:ascii="Consolas" w:hAnsi="Consolas" w:cs="Consolas"/>
-          <w:color w:val="000000"/>
-          <w:sz w:val="19"/>
-          <w:szCs w:val="19"/>
-        </w:rPr>
-        <w:t>0</w:t>
-      </w:r>
-      <w:r>
-        <w:rPr>
-          <w:rFonts w:ascii="Consolas" w:hAnsi="Consolas" w:cs="Consolas"/>
-          <w:color w:val="808080"/>
-          <w:sz w:val="19"/>
-          <w:szCs w:val="19"/>
+          <w:lang w:val="es-ES"/>
+        </w:rPr>
+        <w:t>1000</w:t>
+      </w:r>
+      <w:r>
+        <w:rPr>
+          <w:rFonts w:ascii="Consolas" w:hAnsi="Consolas" w:cs="Consolas"/>
+          <w:color w:val="808080"/>
+          <w:sz w:val="19"/>
+          <w:szCs w:val="19"/>
+          <w:lang w:val="es-ES"/>
         </w:rPr>
         <w:t>,</w:t>
       </w:r>
@@ -5619,33 +5492,17 @@
           <w:color w:val="000000"/>
           <w:sz w:val="19"/>
           <w:szCs w:val="19"/>
-        </w:rPr>
-        <w:t>10</w:t>
-      </w:r>
-      <w:r>
-        <w:rPr>
-          <w:rFonts w:ascii="Consolas" w:hAnsi="Consolas" w:cs="Consolas"/>
-          <w:color w:val="000000"/>
-          <w:sz w:val="19"/>
-          <w:szCs w:val="19"/>
-        </w:rPr>
-        <w:t>0</w:t>
-      </w:r>
-      <w:r>
-        <w:rPr>
-          <w:rFonts w:ascii="Consolas" w:hAnsi="Consolas" w:cs="Consolas"/>
-          <w:color w:val="000000"/>
-          <w:sz w:val="19"/>
-          <w:szCs w:val="19"/>
-        </w:rPr>
-        <w:t>0</w:t>
-      </w:r>
-      <w:r>
-        <w:rPr>
-          <w:rFonts w:ascii="Consolas" w:hAnsi="Consolas" w:cs="Consolas"/>
-          <w:color w:val="808080"/>
-          <w:sz w:val="19"/>
-          <w:szCs w:val="19"/>
+          <w:lang w:val="es-ES"/>
+        </w:rPr>
+        <w:t>1000</w:t>
+      </w:r>
+      <w:r>
+        <w:rPr>
+          <w:rFonts w:ascii="Consolas" w:hAnsi="Consolas" w:cs="Consolas"/>
+          <w:color w:val="808080"/>
+          <w:sz w:val="19"/>
+          <w:szCs w:val="19"/>
+          <w:lang w:val="es-ES"/>
         </w:rPr>
         <w:t>,</w:t>
       </w:r>
@@ -5655,33 +5512,17 @@
           <w:color w:val="000000"/>
           <w:sz w:val="19"/>
           <w:szCs w:val="19"/>
-        </w:rPr>
-        <w:t>1</w:t>
-      </w:r>
-      <w:r>
-        <w:rPr>
-          <w:rFonts w:ascii="Consolas" w:hAnsi="Consolas" w:cs="Consolas"/>
-          <w:color w:val="000000"/>
-          <w:sz w:val="19"/>
-          <w:szCs w:val="19"/>
-        </w:rPr>
-        <w:t>0</w:t>
-      </w:r>
-      <w:r>
-        <w:rPr>
-          <w:rFonts w:ascii="Consolas" w:hAnsi="Consolas" w:cs="Consolas"/>
-          <w:color w:val="000000"/>
-          <w:sz w:val="19"/>
-          <w:szCs w:val="19"/>
-        </w:rPr>
-        <w:t>00</w:t>
-      </w:r>
-      <w:r>
-        <w:rPr>
-          <w:rFonts w:ascii="Consolas" w:hAnsi="Consolas" w:cs="Consolas"/>
-          <w:color w:val="808080"/>
-          <w:sz w:val="19"/>
-          <w:szCs w:val="19"/>
+          <w:lang w:val="es-ES"/>
+        </w:rPr>
+        <w:t>1000</w:t>
+      </w:r>
+      <w:r>
+        <w:rPr>
+          <w:rFonts w:ascii="Consolas" w:hAnsi="Consolas" w:cs="Consolas"/>
+          <w:color w:val="808080"/>
+          <w:sz w:val="19"/>
+          <w:szCs w:val="19"/>
+          <w:lang w:val="es-ES"/>
         </w:rPr>
         <w:t>,</w:t>
       </w:r>
@@ -5691,34 +5532,17 @@
           <w:color w:val="000000"/>
           <w:sz w:val="19"/>
           <w:szCs w:val="19"/>
-        </w:rPr>
-        <w:t>10</w:t>
-      </w:r>
-      <w:r>
-        <w:rPr>
-          <w:rFonts w:ascii="Consolas" w:hAnsi="Consolas" w:cs="Consolas"/>
-          <w:color w:val="000000"/>
-          <w:sz w:val="19"/>
-          <w:szCs w:val="19"/>
-        </w:rPr>
-        <w:t>0</w:t>
-      </w:r>
-      <w:r>
-        <w:rPr>
-          <w:rFonts w:ascii="Consolas" w:hAnsi="Consolas" w:cs="Consolas"/>
-          <w:color w:val="000000"/>
-          <w:sz w:val="19"/>
-          <w:szCs w:val="19"/>
-        </w:rPr>
-        <w:t>0</w:t>
-      </w:r>
-      <w:proofErr w:type="gramEnd"/>
-      <w:r>
-        <w:rPr>
-          <w:rFonts w:ascii="Consolas" w:hAnsi="Consolas" w:cs="Consolas"/>
-          <w:color w:val="808080"/>
-          <w:sz w:val="19"/>
-          <w:szCs w:val="19"/>
+          <w:lang w:val="es-ES"/>
+        </w:rPr>
+        <w:t>1000</w:t>
+      </w:r>
+      <w:r>
+        <w:rPr>
+          <w:rFonts w:ascii="Consolas" w:hAnsi="Consolas" w:cs="Consolas"/>
+          <w:color w:val="808080"/>
+          <w:sz w:val="19"/>
+          <w:szCs w:val="19"/>
+          <w:lang w:val="es-ES"/>
         </w:rPr>
         <w:t>)</w:t>
       </w:r>
@@ -5728,37 +5552,43 @@
           <w:color w:val="000000"/>
           <w:sz w:val="19"/>
           <w:szCs w:val="19"/>
-        </w:rPr>
-        <w:t xml:space="preserve"> </w:t>
-      </w:r>
-    </w:p>
-    <w:p>
-      <w:pPr>
-        <w:rPr>
-          <w:rFonts w:ascii="Consolas" w:hAnsi="Consolas" w:cs="Consolas"/>
-          <w:color w:val="000000"/>
-          <w:sz w:val="19"/>
-          <w:szCs w:val="19"/>
-        </w:rPr>
-      </w:pPr>
-    </w:p>
-    <w:p>
-      <w:pPr>
-        <w:rPr>
-          <w:rFonts w:ascii="Consolas" w:hAnsi="Consolas" w:cs="Consolas"/>
-          <w:color w:val="0000FF"/>
-          <w:sz w:val="19"/>
-          <w:szCs w:val="19"/>
-        </w:rPr>
-      </w:pPr>
-    </w:p>
-    <w:p>
-      <w:pPr>
-        <w:rPr>
-          <w:rFonts w:ascii="Consolas" w:hAnsi="Consolas" w:cs="Consolas"/>
-          <w:color w:val="0000FF"/>
-          <w:sz w:val="19"/>
-          <w:szCs w:val="19"/>
+          <w:lang w:val="es-ES"/>
+        </w:rPr>
+        <w:t xml:space="preserve"> </w:t>
+      </w:r>
+    </w:p>
+    <w:p>
+      <w:pPr>
+        <w:rPr>
+          <w:rFonts w:ascii="Consolas" w:hAnsi="Consolas" w:cs="Consolas"/>
+          <w:color w:val="000000"/>
+          <w:sz w:val="19"/>
+          <w:szCs w:val="19"/>
+          <w:lang w:val="es-ES"/>
+        </w:rPr>
+      </w:pPr>
+      <w:bookmarkStart w:id="0" w:name="_GoBack"/>
+      <w:bookmarkEnd w:id="0"/>
+    </w:p>
+    <w:p>
+      <w:pPr>
+        <w:rPr>
+          <w:rFonts w:ascii="Consolas" w:hAnsi="Consolas" w:cs="Consolas"/>
+          <w:color w:val="0000FF"/>
+          <w:sz w:val="19"/>
+          <w:szCs w:val="19"/>
+          <w:lang w:val="es-ES"/>
+        </w:rPr>
+      </w:pPr>
+    </w:p>
+    <w:p>
+      <w:pPr>
+        <w:rPr>
+          <w:rFonts w:ascii="Consolas" w:hAnsi="Consolas" w:cs="Consolas"/>
+          <w:color w:val="0000FF"/>
+          <w:sz w:val="19"/>
+          <w:szCs w:val="19"/>
+          <w:lang w:val="es-ES"/>
         </w:rPr>
       </w:pPr>
     </w:p>
@@ -5915,8 +5745,6 @@
         </w:rPr>
         <w:t>Se aplican eventos y delegados en la clase inventario, utilizados para controlar el stock de materiales luego de fabricar un faro.</w:t>
       </w:r>
-      <w:bookmarkStart w:id="0" w:name="_GoBack"/>
-      <w:bookmarkEnd w:id="0"/>
     </w:p>
     <w:p>
       <w:pPr>

</xml_diff>